<commit_message>
changed a little bit the 8th answer
</commit_message>
<xml_diff>
--- a/8.docx
+++ b/8.docx
@@ -605,13 +605,413 @@
     </w:tbl>
     <w:p>
       <w:pPr>
+        <w:rPr>
+          <w:lang w:val="ru-RU"/>
+        </w:rPr>
+      </w:pPr>
+    </w:p>
+    <w:p>
+      <w:pPr>
+        <w:rPr>
+          <w:lang w:val="ru-RU"/>
+        </w:rPr>
+      </w:pPr>
+      <w:r>
+        <w:rPr>
+          <w:lang w:val="ru-RU"/>
+        </w:rPr>
+        <w:t>В этой работе Пуанкаре выделил три вида интуиции:</w:t>
+      </w:r>
+    </w:p>
+    <w:p>
+      <w:pPr>
         <w:pStyle w:val="af3"/>
-        <w:rPr>
-          <w:lang w:val="ru-RU"/>
-        </w:rPr>
-      </w:pPr>
+        <w:numPr>
+          <w:ilvl w:val="0"/>
+          <w:numId w:val="3"/>
+        </w:numPr>
+        <w:rPr>
+          <w:lang w:val="ru-RU"/>
+        </w:rPr>
+      </w:pPr>
+      <w:r>
+        <w:rPr>
+          <w:lang w:val="ru-RU"/>
+        </w:rPr>
+        <w:t>чувственная 9или воображение)</w:t>
+      </w:r>
+    </w:p>
+    <w:p>
+      <w:pPr>
+        <w:pStyle w:val="af3"/>
+        <w:numPr>
+          <w:ilvl w:val="0"/>
+          <w:numId w:val="3"/>
+        </w:numPr>
+        <w:rPr>
+          <w:lang w:val="ru-RU"/>
+        </w:rPr>
+      </w:pPr>
+      <w:r>
+        <w:rPr>
+          <w:lang w:val="ru-RU"/>
+        </w:rPr>
+        <w:t>индукция, которая имеет вид обобщения опыта</w:t>
+      </w:r>
+    </w:p>
+    <w:p>
+      <w:pPr>
+        <w:pStyle w:val="af3"/>
+        <w:rPr>
+          <w:lang w:val="ru-RU"/>
+        </w:rPr>
+      </w:pPr>
+      <w:proofErr w:type="spellStart"/>
+      <w:proofErr w:type="gramStart"/>
+      <w:r>
+        <w:rPr>
+          <w:lang w:val="en-US"/>
+        </w:rPr>
+        <w:t>intuieru</w:t>
+      </w:r>
+      <w:proofErr w:type="spellEnd"/>
+      <w:proofErr w:type="gramEnd"/>
+      <w:r>
+        <w:rPr>
+          <w:lang w:val="en-US"/>
+        </w:rPr>
+        <w:t xml:space="preserve"> – </w:t>
+      </w:r>
+      <w:r>
+        <w:rPr>
+          <w:lang w:val="ru-RU"/>
+        </w:rPr>
+        <w:t>внимательно всматриваться</w:t>
+      </w:r>
+    </w:p>
+    <w:p>
+      <w:pPr>
+        <w:pStyle w:val="af3"/>
+        <w:numPr>
+          <w:ilvl w:val="0"/>
+          <w:numId w:val="3"/>
+        </w:numPr>
+        <w:rPr>
+          <w:lang w:val="ru-RU"/>
+        </w:rPr>
+      </w:pPr>
+      <w:r>
+        <w:rPr>
+          <w:lang w:val="ru-RU"/>
+        </w:rPr>
+        <w:t xml:space="preserve">Интуиция чистого смысла, которую он </w:t>
+      </w:r>
+      <w:r>
+        <w:rPr>
+          <w:lang w:val="ru-RU"/>
+        </w:rPr>
+        <w:t>сравнивает с математической индукцией</w:t>
+      </w:r>
+    </w:p>
+    <w:p>
+      <w:pPr>
+        <w:rPr>
+          <w:lang w:val="ru-RU"/>
+        </w:rPr>
+      </w:pPr>
+      <w:r>
+        <w:rPr>
+          <w:lang w:val="ru-RU"/>
+        </w:rPr>
+        <w:t xml:space="preserve">Эта материальная индукция – условная, но не </w:t>
+      </w:r>
+      <w:proofErr w:type="spellStart"/>
+      <w:r>
+        <w:rPr>
+          <w:lang w:val="ru-RU"/>
+        </w:rPr>
+        <w:t>произмодящая</w:t>
+      </w:r>
+      <w:proofErr w:type="spellEnd"/>
+      <w:r>
+        <w:rPr>
+          <w:lang w:val="ru-RU"/>
+        </w:rPr>
+        <w:t xml:space="preserve"> соглашение, название своеобразно переходить к новым гипотезам или теориям. Интуиция чистого числа – единственная интуиция, неспособная ввести в заблуждение. В ней достигается </w:t>
+      </w:r>
+      <w:proofErr w:type="spellStart"/>
+      <w:r>
+        <w:rPr>
+          <w:lang w:val="ru-RU"/>
+        </w:rPr>
+        <w:t>обсолютная</w:t>
+      </w:r>
+      <w:proofErr w:type="spellEnd"/>
+      <w:r>
+        <w:rPr>
+          <w:lang w:val="ru-RU"/>
+        </w:rPr>
+        <w:t xml:space="preserve"> строгость. Интуиция – это проникновение принцип внутри единства явлений. В этой связи Пуанкаре приводит пример французского </w:t>
+      </w:r>
+      <w:proofErr w:type="spellStart"/>
+      <w:r>
+        <w:rPr>
+          <w:lang w:val="ru-RU"/>
+        </w:rPr>
+        <w:t>матекатика</w:t>
+      </w:r>
+      <w:proofErr w:type="spellEnd"/>
+      <w:r>
+        <w:rPr>
+          <w:lang w:val="ru-RU"/>
+        </w:rPr>
+        <w:t xml:space="preserve"> Шарля Эрмита. Для которого самые абстрактные сущность были живыми сущностями.</w:t>
+      </w:r>
+    </w:p>
+    <w:p>
+      <w:pPr>
+        <w:rPr>
+          <w:lang w:val="ru-RU"/>
+        </w:rPr>
+      </w:pPr>
+      <w:r>
+        <w:rPr>
+          <w:lang w:val="ru-RU"/>
+        </w:rPr>
+        <w:t xml:space="preserve">В полемике с логицизмом Пуанкаре настаивает на том, что недопустимо отделять психологию </w:t>
+      </w:r>
+      <w:proofErr w:type="gramStart"/>
+      <w:r>
+        <w:rPr>
+          <w:lang w:val="ru-RU"/>
+        </w:rPr>
+        <w:t>от логику</w:t>
+      </w:r>
+      <w:proofErr w:type="gramEnd"/>
+      <w:r>
+        <w:rPr>
+          <w:lang w:val="ru-RU"/>
+        </w:rPr>
+        <w:t xml:space="preserve"> и </w:t>
+      </w:r>
+      <w:proofErr w:type="spellStart"/>
+      <w:r>
+        <w:rPr>
+          <w:lang w:val="ru-RU"/>
+        </w:rPr>
+        <w:t>эпистимологии</w:t>
+      </w:r>
+      <w:proofErr w:type="spellEnd"/>
+      <w:r>
+        <w:rPr>
+          <w:lang w:val="ru-RU"/>
+        </w:rPr>
+        <w:t>. Понятие, описываемые учеными, часто пользуются чувством гармонии или эстетическим критерием, где аксиома приносит эстетическое удовлетворение.</w:t>
+      </w:r>
+    </w:p>
+    <w:tbl>
+      <w:tblPr>
+        <w:tblStyle w:val="af5"/>
+        <w:tblW w:w="0" w:type="auto"/>
+        <w:tblLook w:val="04A0" w:firstRow="1" w:lastRow="0" w:firstColumn="1" w:lastColumn="0" w:noHBand="0" w:noVBand="1"/>
+      </w:tblPr>
+      <w:tblGrid>
+        <w:gridCol w:w="9345"/>
+      </w:tblGrid>
+      <w:tr>
+        <w:tc>
+          <w:tcPr>
+            <w:tcW w:w="9345" w:type="dxa"/>
+          </w:tcPr>
+          <w:p>
+            <w:pPr>
+              <w:rPr>
+                <w:lang w:val="ru-RU"/>
+              </w:rPr>
+            </w:pPr>
+            <w:r>
+              <w:rPr>
+                <w:lang w:val="ru-RU"/>
+              </w:rPr>
+              <w:t>аксиома – достойный</w:t>
+            </w:r>
+          </w:p>
+        </w:tc>
+      </w:tr>
+    </w:tbl>
+    <w:p>
+      <w:pPr>
+        <w:rPr>
+          <w:lang w:val="ru-RU"/>
+        </w:rPr>
+      </w:pPr>
+    </w:p>
+    <w:p>
+      <w:pPr>
+        <w:rPr>
+          <w:lang w:val="ru-RU"/>
+        </w:rPr>
+      </w:pPr>
+      <w:proofErr w:type="spellStart"/>
+      <w:r>
+        <w:rPr>
+          <w:lang w:val="ru-RU"/>
+        </w:rPr>
+        <w:t>Вонвенционализм</w:t>
+      </w:r>
+      <w:proofErr w:type="spellEnd"/>
+      <w:r>
+        <w:rPr>
+          <w:lang w:val="ru-RU"/>
+        </w:rPr>
+        <w:t xml:space="preserve"> Пуанкаре разделяет </w:t>
+      </w:r>
+      <w:proofErr w:type="spellStart"/>
+      <w:r>
+        <w:rPr>
+          <w:lang w:val="ru-RU"/>
+        </w:rPr>
+        <w:t>Торский</w:t>
+      </w:r>
+      <w:proofErr w:type="spellEnd"/>
+      <w:r>
+        <w:rPr>
+          <w:lang w:val="ru-RU"/>
+        </w:rPr>
+        <w:t>, который в свой семантической теории истины провел различие между понятиями истинности и доказуемости – это означает, что есть истинное, недоказуемые положения.</w:t>
+      </w:r>
+    </w:p>
+    <w:p>
+      <w:pPr>
+        <w:rPr>
+          <w:lang w:val="ru-RU"/>
+        </w:rPr>
+      </w:pPr>
+      <w:proofErr w:type="spellStart"/>
+      <w:r>
+        <w:rPr>
+          <w:lang w:val="ru-RU"/>
+        </w:rPr>
+        <w:t>Торский</w:t>
+      </w:r>
+      <w:proofErr w:type="spellEnd"/>
+      <w:r>
+        <w:rPr>
+          <w:lang w:val="ru-RU"/>
+        </w:rPr>
+        <w:t xml:space="preserve"> использует теорему Курта – </w:t>
+      </w:r>
+      <w:proofErr w:type="spellStart"/>
+      <w:r>
+        <w:rPr>
+          <w:lang w:val="ru-RU"/>
+        </w:rPr>
+        <w:t>Ределя</w:t>
+      </w:r>
+      <w:proofErr w:type="spellEnd"/>
+      <w:r>
+        <w:rPr>
+          <w:lang w:val="ru-RU"/>
+        </w:rPr>
+        <w:t xml:space="preserve"> о неполноте формализованных систем. Согласно этой теореме истинность положений формальной систем не может быть доказана в ее рамках. для этого требуется понятие, полученные по средствам интуиции или </w:t>
+      </w:r>
+      <w:r>
+        <w:rPr>
+          <w:lang w:val="ru-RU"/>
+        </w:rPr>
+        <w:t>конвенции</w:t>
+      </w:r>
+      <w:r>
+        <w:rPr>
+          <w:lang w:val="ru-RU"/>
+        </w:rPr>
+        <w:t>.</w:t>
+      </w:r>
+    </w:p>
+    <w:p>
+      <w:pPr>
+        <w:rPr>
+          <w:lang w:val="ru-RU"/>
+        </w:rPr>
+      </w:pPr>
+      <w:r>
+        <w:rPr>
+          <w:lang w:val="ru-RU"/>
+        </w:rPr>
+        <w:t>В н</w:t>
+      </w:r>
+      <w:r>
+        <w:rPr>
+          <w:lang w:val="ru-RU"/>
+        </w:rPr>
+        <w:t xml:space="preserve">аиболее острой форме </w:t>
+      </w:r>
+      <w:r>
+        <w:rPr>
+          <w:lang w:val="ru-RU"/>
+        </w:rPr>
+        <w:t>конвенционализм</w:t>
+      </w:r>
+      <w:r>
+        <w:rPr>
+          <w:lang w:val="ru-RU"/>
+        </w:rPr>
+        <w:t xml:space="preserve"> нашел поражение во </w:t>
+      </w:r>
+      <w:r>
+        <w:rPr>
+          <w:lang w:val="ru-RU"/>
+        </w:rPr>
+        <w:t>взглядах</w:t>
+      </w:r>
+      <w:r>
+        <w:rPr>
+          <w:lang w:val="ru-RU"/>
+        </w:rPr>
+        <w:t xml:space="preserve"> немецкого математика </w:t>
+      </w:r>
       <w:bookmarkStart w:id="0" w:name="_GoBack"/>
+      <w:proofErr w:type="spellStart"/>
+      <w:r>
+        <w:rPr>
+          <w:lang w:val="ru-RU"/>
+        </w:rPr>
+        <w:t>Гуголь-Диглера</w:t>
+      </w:r>
+      <w:proofErr w:type="spellEnd"/>
+      <w:r>
+        <w:rPr>
+          <w:lang w:val="ru-RU"/>
+        </w:rPr>
+        <w:t xml:space="preserve"> </w:t>
+      </w:r>
       <w:bookmarkEnd w:id="0"/>
+      <w:r>
+        <w:rPr>
+          <w:lang w:val="ru-RU"/>
+        </w:rPr>
+        <w:t>(1881-1945), согласно которому, все понятия и законы науки</w:t>
+      </w:r>
+      <w:r>
+        <w:rPr>
+          <w:lang w:val="ru-RU"/>
+        </w:rPr>
+        <w:t xml:space="preserve"> суть продукты свободного человеческого творчества или конвенции, которые принимают или не принимают ученые. </w:t>
+      </w:r>
+      <w:proofErr w:type="spellStart"/>
+      <w:r>
+        <w:rPr>
+          <w:lang w:val="ru-RU"/>
+        </w:rPr>
+        <w:t>Динглер</w:t>
+      </w:r>
+      <w:proofErr w:type="spellEnd"/>
+      <w:r>
+        <w:rPr>
+          <w:lang w:val="ru-RU"/>
+        </w:rPr>
+        <w:t xml:space="preserve"> опирается на то, что в основе измерений лежат идеально текучие формы, или то, что единицы измерения принимаются по соглашению.</w:t>
+      </w:r>
     </w:p>
     <w:sectPr>
       <w:pgSz w:w="11906" w:h="16838"/>
@@ -803,11 +1203,103 @@
       </w:pPr>
     </w:lvl>
   </w:abstractNum>
+  <w:abstractNum w:abstractNumId="2" w15:restartNumberingAfterBreak="0">
+    <w:nsid w:val="6A895C3B"/>
+    <w:multiLevelType w:val="hybridMultilevel"/>
+    <w:tmpl w:val="2FD0C244"/>
+    <w:lvl w:ilvl="0" w:tplc="08090011">
+      <w:start w:val="1"/>
+      <w:numFmt w:val="decimal"/>
+      <w:lvlText w:val="%1)"/>
+      <w:lvlJc w:val="left"/>
+      <w:pPr>
+        <w:ind w:left="720" w:hanging="360"/>
+      </w:pPr>
+      <w:rPr>
+        <w:rFonts w:hint="default"/>
+      </w:rPr>
+    </w:lvl>
+    <w:lvl w:ilvl="1" w:tplc="08090019" w:tentative="1">
+      <w:start w:val="1"/>
+      <w:numFmt w:val="lowerLetter"/>
+      <w:lvlText w:val="%2."/>
+      <w:lvlJc w:val="left"/>
+      <w:pPr>
+        <w:ind w:left="1440" w:hanging="360"/>
+      </w:pPr>
+    </w:lvl>
+    <w:lvl w:ilvl="2" w:tplc="0809001B" w:tentative="1">
+      <w:start w:val="1"/>
+      <w:numFmt w:val="lowerRoman"/>
+      <w:lvlText w:val="%3."/>
+      <w:lvlJc w:val="right"/>
+      <w:pPr>
+        <w:ind w:left="2160" w:hanging="180"/>
+      </w:pPr>
+    </w:lvl>
+    <w:lvl w:ilvl="3" w:tplc="0809000F" w:tentative="1">
+      <w:start w:val="1"/>
+      <w:numFmt w:val="decimal"/>
+      <w:lvlText w:val="%4."/>
+      <w:lvlJc w:val="left"/>
+      <w:pPr>
+        <w:ind w:left="2880" w:hanging="360"/>
+      </w:pPr>
+    </w:lvl>
+    <w:lvl w:ilvl="4" w:tplc="08090019" w:tentative="1">
+      <w:start w:val="1"/>
+      <w:numFmt w:val="lowerLetter"/>
+      <w:lvlText w:val="%5."/>
+      <w:lvlJc w:val="left"/>
+      <w:pPr>
+        <w:ind w:left="3600" w:hanging="360"/>
+      </w:pPr>
+    </w:lvl>
+    <w:lvl w:ilvl="5" w:tplc="0809001B" w:tentative="1">
+      <w:start w:val="1"/>
+      <w:numFmt w:val="lowerRoman"/>
+      <w:lvlText w:val="%6."/>
+      <w:lvlJc w:val="right"/>
+      <w:pPr>
+        <w:ind w:left="4320" w:hanging="180"/>
+      </w:pPr>
+    </w:lvl>
+    <w:lvl w:ilvl="6" w:tplc="0809000F" w:tentative="1">
+      <w:start w:val="1"/>
+      <w:numFmt w:val="decimal"/>
+      <w:lvlText w:val="%7."/>
+      <w:lvlJc w:val="left"/>
+      <w:pPr>
+        <w:ind w:left="5040" w:hanging="360"/>
+      </w:pPr>
+    </w:lvl>
+    <w:lvl w:ilvl="7" w:tplc="08090019" w:tentative="1">
+      <w:start w:val="1"/>
+      <w:numFmt w:val="lowerLetter"/>
+      <w:lvlText w:val="%8."/>
+      <w:lvlJc w:val="left"/>
+      <w:pPr>
+        <w:ind w:left="5760" w:hanging="360"/>
+      </w:pPr>
+    </w:lvl>
+    <w:lvl w:ilvl="8" w:tplc="0809001B" w:tentative="1">
+      <w:start w:val="1"/>
+      <w:numFmt w:val="lowerRoman"/>
+      <w:lvlText w:val="%9."/>
+      <w:lvlJc w:val="right"/>
+      <w:pPr>
+        <w:ind w:left="6480" w:hanging="180"/>
+      </w:pPr>
+    </w:lvl>
+  </w:abstractNum>
   <w:num w:numId="1">
     <w:abstractNumId w:val="1"/>
   </w:num>
   <w:num w:numId="2">
     <w:abstractNumId w:val="0"/>
+  </w:num>
+  <w:num w:numId="3">
+    <w:abstractNumId w:val="2"/>
   </w:num>
 </w:numbering>
 </file>

</xml_diff>